<commit_message>
1.2 ~ pre-release ~ icon + langs
</commit_message>
<xml_diff>
--- a/topics.docx
+++ b/topics.docx
@@ -22,6 +22,402 @@
           <w:lang w:val="en-US"/>
         </w:rPr>
       </w:pPr>
+      <w:bookmarkStart w:id="0" w:name="_GoBack"/>
+      <w:r>
+        <w:rPr>
+          <w:lang w:val="en-US"/>
+        </w:rPr>
+        <w:t>MyLiveDiet is a powerful metabolism simulator, not just a food diary.</w:t>
+      </w:r>
+    </w:p>
+    <w:p>
+      <w:pPr>
+        <w:rPr>
+          <w:lang w:val="en-US"/>
+        </w:rPr>
+      </w:pPr>
+      <w:r>
+        <w:rPr>
+          <w:lang w:val="en-US"/>
+        </w:rPr>
+        <w:t xml:space="preserve">It mimics the way your body actually works, and that means </w:t>
+      </w:r>
+      <w:proofErr w:type="gramStart"/>
+      <w:r>
+        <w:rPr>
+          <w:lang w:val="en-US"/>
+        </w:rPr>
+        <w:t>you’ll</w:t>
+      </w:r>
+      <w:proofErr w:type="gramEnd"/>
+      <w:r>
+        <w:rPr>
+          <w:lang w:val="en-US"/>
+        </w:rPr>
+        <w:t xml:space="preserve"> get the most accurate and most intuitive results.</w:t>
+      </w:r>
+    </w:p>
+    <w:p>
+      <w:pPr>
+        <w:rPr>
+          <w:lang w:val="en-US"/>
+        </w:rPr>
+      </w:pPr>
+      <w:r>
+        <w:rPr>
+          <w:lang w:val="en-US"/>
+        </w:rPr>
+        <w:t>Just try it, and you will see it is different from any other app you have ever seen.</w:t>
+      </w:r>
+    </w:p>
+    <w:p>
+      <w:pPr>
+        <w:rPr>
+          <w:lang w:val="en-US"/>
+        </w:rPr>
+      </w:pPr>
+    </w:p>
+    <w:p>
+      <w:pPr>
+        <w:rPr>
+          <w:lang w:val="en-US"/>
+        </w:rPr>
+      </w:pPr>
+      <w:r>
+        <w:rPr>
+          <w:lang w:val="en-US"/>
+        </w:rPr>
+        <w:t xml:space="preserve">• </w:t>
+      </w:r>
+      <w:proofErr w:type="gramStart"/>
+      <w:r>
+        <w:rPr>
+          <w:lang w:val="en-US"/>
+        </w:rPr>
+        <w:t>automatic</w:t>
+      </w:r>
+      <w:proofErr w:type="gramEnd"/>
+      <w:r>
+        <w:rPr>
+          <w:lang w:val="en-US"/>
+        </w:rPr>
+        <w:t xml:space="preserve"> backup and data synchronization across multiple devices;</w:t>
+      </w:r>
+    </w:p>
+    <w:p>
+      <w:pPr>
+        <w:rPr>
+          <w:lang w:val="en-US"/>
+        </w:rPr>
+      </w:pPr>
+      <w:r>
+        <w:rPr>
+          <w:lang w:val="en-US"/>
+        </w:rPr>
+        <w:t xml:space="preserve">• </w:t>
+      </w:r>
+      <w:proofErr w:type="gramStart"/>
+      <w:r>
+        <w:rPr>
+          <w:lang w:val="en-US"/>
+        </w:rPr>
+        <w:t>simple</w:t>
+      </w:r>
+      <w:proofErr w:type="gramEnd"/>
+      <w:r>
+        <w:rPr>
+          <w:lang w:val="en-US"/>
+        </w:rPr>
+        <w:t>, clean, and beautiful interface;</w:t>
+      </w:r>
+    </w:p>
+    <w:p>
+      <w:pPr>
+        <w:rPr>
+          <w:lang w:val="en-US"/>
+        </w:rPr>
+      </w:pPr>
+      <w:r>
+        <w:rPr>
+          <w:lang w:val="en-US"/>
+        </w:rPr>
+        <w:t xml:space="preserve">• </w:t>
+      </w:r>
+      <w:proofErr w:type="gramStart"/>
+      <w:r>
+        <w:rPr>
+          <w:lang w:val="en-US"/>
+        </w:rPr>
+        <w:t>comprehensive</w:t>
+      </w:r>
+      <w:proofErr w:type="gramEnd"/>
+      <w:r>
+        <w:rPr>
+          <w:lang w:val="en-US"/>
+        </w:rPr>
+        <w:t xml:space="preserve"> nutritional information;</w:t>
+      </w:r>
+    </w:p>
+    <w:p>
+      <w:pPr>
+        <w:rPr>
+          <w:lang w:val="en-US"/>
+        </w:rPr>
+      </w:pPr>
+      <w:r>
+        <w:rPr>
+          <w:lang w:val="en-US"/>
+        </w:rPr>
+        <w:t>• shows how fast you burn calories;</w:t>
+      </w:r>
+    </w:p>
+    <w:p>
+      <w:pPr>
+        <w:rPr>
+          <w:lang w:val="en-US"/>
+        </w:rPr>
+      </w:pPr>
+      <w:r>
+        <w:rPr>
+          <w:lang w:val="en-US"/>
+        </w:rPr>
+        <w:t xml:space="preserve">• </w:t>
+      </w:r>
+      <w:proofErr w:type="gramStart"/>
+      <w:r>
+        <w:rPr>
+          <w:lang w:val="en-US"/>
+        </w:rPr>
+        <w:t>extensive</w:t>
+      </w:r>
+      <w:proofErr w:type="gramEnd"/>
+      <w:r>
+        <w:rPr>
+          <w:lang w:val="en-US"/>
+        </w:rPr>
+        <w:t xml:space="preserve"> food/exercise database;</w:t>
+      </w:r>
+    </w:p>
+    <w:p>
+      <w:pPr>
+        <w:rPr>
+          <w:lang w:val="en-US"/>
+        </w:rPr>
+      </w:pPr>
+      <w:r>
+        <w:rPr>
+          <w:lang w:val="en-US"/>
+        </w:rPr>
+        <w:t xml:space="preserve">• </w:t>
+      </w:r>
+      <w:proofErr w:type="gramStart"/>
+      <w:r>
+        <w:rPr>
+          <w:lang w:val="en-US"/>
+        </w:rPr>
+        <w:t>instant</w:t>
+      </w:r>
+      <w:proofErr w:type="gramEnd"/>
+      <w:r>
+        <w:rPr>
+          <w:lang w:val="en-US"/>
+        </w:rPr>
+        <w:t xml:space="preserve"> search;</w:t>
+      </w:r>
+    </w:p>
+    <w:p>
+      <w:pPr>
+        <w:rPr>
+          <w:lang w:val="en-US"/>
+        </w:rPr>
+      </w:pPr>
+      <w:r>
+        <w:rPr>
+          <w:lang w:val="en-US"/>
+        </w:rPr>
+        <w:t>• add custom foods and exercises</w:t>
+      </w:r>
+      <w:proofErr w:type="gramStart"/>
+      <w:r>
+        <w:rPr>
+          <w:lang w:val="en-US"/>
+        </w:rPr>
+        <w:t>;</w:t>
+      </w:r>
+      <w:proofErr w:type="gramEnd"/>
+    </w:p>
+    <w:p>
+      <w:r>
+        <w:t xml:space="preserve">• bookmark </w:t>
+      </w:r>
+      <w:proofErr w:type="spellStart"/>
+      <w:r>
+        <w:t>your</w:t>
+      </w:r>
+      <w:proofErr w:type="spellEnd"/>
+      <w:r>
+        <w:t xml:space="preserve"> </w:t>
+      </w:r>
+      <w:proofErr w:type="spellStart"/>
+      <w:r>
+        <w:t>favorite</w:t>
+      </w:r>
+      <w:proofErr w:type="spellEnd"/>
+      <w:r>
+        <w:t xml:space="preserve"> </w:t>
+      </w:r>
+      <w:proofErr w:type="spellStart"/>
+      <w:r>
+        <w:t>items</w:t>
+      </w:r>
+      <w:proofErr w:type="spellEnd"/>
+      <w:r>
+        <w:t>.</w:t>
+      </w:r>
+    </w:p>
+    <w:bookmarkEnd w:id="0"/>
+    <w:p/>
+    <w:p>
+      <w:r>
+        <w:t xml:space="preserve">MyLiveDiet é um poderoso simulador de metabolismo, e não apenas um diário alimentar. </w:t>
+      </w:r>
+    </w:p>
+    <w:p>
+      <w:r>
+        <w:t xml:space="preserve">Ele imita a forma como o seu corpo realmente funciona, e isso significa que você vai obter os resultados mais precisos e mais intuitivos. </w:t>
+      </w:r>
+    </w:p>
+    <w:p>
+      <w:r>
+        <w:t xml:space="preserve">Basta experimentá-lo, e você vai ver que é diferente de qualquer outro aplicativo que você já viu. </w:t>
+      </w:r>
+    </w:p>
+    <w:p>
+      <w:r>
+        <w:t xml:space="preserve">• backup automático e sincronização de dados entre vários dispositivos; </w:t>
+      </w:r>
+    </w:p>
+    <w:p>
+      <w:r>
+        <w:t xml:space="preserve">• simples, limpo, e interface bonita; </w:t>
+      </w:r>
+    </w:p>
+    <w:p>
+      <w:r>
+        <w:t xml:space="preserve">• informação nutricional abrangente; </w:t>
+      </w:r>
+    </w:p>
+    <w:p>
+      <w:r>
+        <w:t xml:space="preserve">• mostra o quão rápido você queima calorias; </w:t>
+      </w:r>
+    </w:p>
+    <w:p>
+      <w:r>
+        <w:t xml:space="preserve">• extensa base de dados de alimentos / exercício; </w:t>
+      </w:r>
+    </w:p>
+    <w:p>
+      <w:r>
+        <w:t xml:space="preserve">• pesquisa instantânea; </w:t>
+      </w:r>
+    </w:p>
+    <w:p>
+      <w:r>
+        <w:t xml:space="preserve">• adicionar alimentos personalizados e exercícios; </w:t>
+      </w:r>
+    </w:p>
+    <w:p>
+      <w:pPr>
+        <w:rPr>
+          <w:lang w:val="en-US"/>
+        </w:rPr>
+      </w:pPr>
+      <w:r>
+        <w:rPr>
+          <w:lang w:val="en-US"/>
+        </w:rPr>
+        <w:t xml:space="preserve">• </w:t>
+      </w:r>
+      <w:proofErr w:type="spellStart"/>
+      <w:proofErr w:type="gramStart"/>
+      <w:r>
+        <w:rPr>
+          <w:lang w:val="en-US"/>
+        </w:rPr>
+        <w:t>marcar</w:t>
+      </w:r>
+      <w:proofErr w:type="spellEnd"/>
+      <w:proofErr w:type="gramEnd"/>
+      <w:r>
+        <w:rPr>
+          <w:lang w:val="en-US"/>
+        </w:rPr>
+        <w:t xml:space="preserve"> </w:t>
+      </w:r>
+      <w:proofErr w:type="spellStart"/>
+      <w:r>
+        <w:rPr>
+          <w:lang w:val="en-US"/>
+        </w:rPr>
+        <w:t>seus</w:t>
+      </w:r>
+      <w:proofErr w:type="spellEnd"/>
+      <w:r>
+        <w:rPr>
+          <w:lang w:val="en-US"/>
+        </w:rPr>
+        <w:t xml:space="preserve"> </w:t>
+      </w:r>
+      <w:proofErr w:type="spellStart"/>
+      <w:r>
+        <w:rPr>
+          <w:lang w:val="en-US"/>
+        </w:rPr>
+        <w:t>itens</w:t>
+      </w:r>
+      <w:proofErr w:type="spellEnd"/>
+      <w:r>
+        <w:rPr>
+          <w:lang w:val="en-US"/>
+        </w:rPr>
+        <w:t xml:space="preserve"> </w:t>
+      </w:r>
+      <w:proofErr w:type="spellStart"/>
+      <w:r>
+        <w:rPr>
+          <w:lang w:val="en-US"/>
+        </w:rPr>
+        <w:t>favoritos</w:t>
+      </w:r>
+      <w:proofErr w:type="spellEnd"/>
+      <w:r>
+        <w:rPr>
+          <w:lang w:val="en-US"/>
+        </w:rPr>
+        <w:t>.</w:t>
+      </w:r>
+    </w:p>
+    <w:p>
+      <w:pPr>
+        <w:rPr>
+          <w:lang w:val="en-US"/>
+        </w:rPr>
+      </w:pPr>
+    </w:p>
+    <w:p>
+      <w:pPr>
+        <w:rPr>
+          <w:lang w:val="en-US"/>
+        </w:rPr>
+      </w:pPr>
+    </w:p>
+    <w:p>
+      <w:pPr>
+        <w:rPr>
+          <w:lang w:val="en-US"/>
+        </w:rPr>
+      </w:pPr>
       <w:r>
         <w:rPr>
           <w:lang w:val="en-US"/>
@@ -44,19 +440,20 @@
         <w:rPr>
           <w:lang w:val="en-US"/>
         </w:rPr>
-        <w:t xml:space="preserve"> calories every 24 hours, so why should your calorie counter? MyLiveDiet works by simulating the way the body actually uses energy, giving you a more realistic, real-time feedback.</w:t>
-      </w:r>
-    </w:p>
-    <w:p>
-      <w:pPr>
-        <w:rPr>
-          <w:lang w:val="en-US"/>
-        </w:rPr>
-      </w:pPr>
-      <w:r>
-        <w:rPr>
-          <w:lang w:val="en-US"/>
-        </w:rPr>
+        <w:t xml:space="preserve"> calories every 24 hours, so why should your calorie counter? </w:t>
+      </w:r>
+    </w:p>
+    <w:p>
+      <w:pPr>
+        <w:rPr>
+          <w:lang w:val="en-US"/>
+        </w:rPr>
+      </w:pPr>
+      <w:r>
+        <w:rPr>
+          <w:lang w:val="en-US"/>
+        </w:rPr>
+        <w:lastRenderedPageBreak/>
         <w:t>First, fill your profile data. Based on this information, the app will calculate how many calories you need to keep your current weight.</w:t>
       </w:r>
     </w:p>
@@ -70,7 +467,21 @@
         <w:rPr>
           <w:lang w:val="en-US"/>
         </w:rPr>
-        <w:t>Then you should define a weight loss ratio, given in lb/kg per week.</w:t>
+        <w:t xml:space="preserve">Then you should define a weight loss ratio, given in </w:t>
+      </w:r>
+      <w:proofErr w:type="spellStart"/>
+      <w:r>
+        <w:rPr>
+          <w:lang w:val="en-US"/>
+        </w:rPr>
+        <w:t>lb</w:t>
+      </w:r>
+      <w:proofErr w:type="spellEnd"/>
+      <w:r>
+        <w:rPr>
+          <w:lang w:val="en-US"/>
+        </w:rPr>
+        <w:t>/kg per week.</w:t>
       </w:r>
     </w:p>
     <w:p>
@@ -167,11 +578,19 @@
           <w:lang w:val="en-US"/>
         </w:rPr>
       </w:pPr>
-      <w:r>
-        <w:rPr>
-          <w:lang w:val="en-US"/>
-        </w:rPr>
-        <w:t>So, after 30 minutes, the counter will indicate you have “50 calories available</w:t>
+      <w:proofErr w:type="gramStart"/>
+      <w:r>
+        <w:rPr>
+          <w:lang w:val="en-US"/>
+        </w:rPr>
+        <w:t>So</w:t>
+      </w:r>
+      <w:proofErr w:type="gramEnd"/>
+      <w:r>
+        <w:rPr>
+          <w:lang w:val="en-US"/>
+        </w:rPr>
+        <w:t>, after 30 minutes, the counter will indicate you have “50 calories available</w:t>
       </w:r>
       <w:r>
         <w:rPr>
@@ -183,7 +602,23 @@
         <w:rPr>
           <w:lang w:val="en-US"/>
         </w:rPr>
-        <w:t>. Its that simple!</w:t>
+        <w:t xml:space="preserve">. </w:t>
+      </w:r>
+      <w:proofErr w:type="spellStart"/>
+      <w:proofErr w:type="gramStart"/>
+      <w:r>
+        <w:rPr>
+          <w:lang w:val="en-US"/>
+        </w:rPr>
+        <w:t>Its</w:t>
+      </w:r>
+      <w:proofErr w:type="spellEnd"/>
+      <w:proofErr w:type="gramEnd"/>
+      <w:r>
+        <w:rPr>
+          <w:lang w:val="en-US"/>
+        </w:rPr>
+        <w:t xml:space="preserve"> that simple!</w:t>
       </w:r>
     </w:p>
     <w:p>
@@ -272,164 +707,196 @@
           <w:i/>
           <w:lang w:val="en-US"/>
         </w:rPr>
+        <w:t xml:space="preserve">The </w:t>
+      </w:r>
+      <w:r>
+        <w:rPr>
+          <w:i/>
+          <w:lang w:val="en-US"/>
+        </w:rPr>
+        <w:t xml:space="preserve">Main </w:t>
+      </w:r>
+      <w:r>
+        <w:rPr>
+          <w:i/>
+          <w:lang w:val="en-US"/>
+        </w:rPr>
+        <w:t>C</w:t>
+      </w:r>
+      <w:r>
+        <w:rPr>
+          <w:i/>
+          <w:lang w:val="en-US"/>
+        </w:rPr>
+        <w:t>ounter</w:t>
+      </w:r>
+    </w:p>
+    <w:p>
+      <w:pPr>
+        <w:rPr>
+          <w:i/>
+          <w:lang w:val="en-US"/>
+        </w:rPr>
+      </w:pPr>
+      <w:r>
+        <w:rPr>
+          <w:i/>
+          <w:lang w:val="en-US"/>
+        </w:rPr>
+        <w:t>The main counter</w:t>
+      </w:r>
+      <w:r>
+        <w:rPr>
+          <w:i/>
+          <w:lang w:val="en-US"/>
+        </w:rPr>
+        <w:t xml:space="preserve"> </w:t>
+      </w:r>
+      <w:r>
+        <w:rPr>
+          <w:i/>
+          <w:lang w:val="en-US"/>
+        </w:rPr>
+        <w:t xml:space="preserve">indicates your caloric status, and it has </w:t>
+      </w:r>
+      <w:proofErr w:type="gramStart"/>
+      <w:r>
+        <w:rPr>
+          <w:i/>
+          <w:lang w:val="en-US"/>
+        </w:rPr>
+        <w:t>3</w:t>
+      </w:r>
+      <w:proofErr w:type="gramEnd"/>
+      <w:r>
+        <w:rPr>
+          <w:i/>
+          <w:lang w:val="en-US"/>
+        </w:rPr>
+        <w:t xml:space="preserve"> states: balanced (between -300 and 300</w:t>
+      </w:r>
+      <w:r>
+        <w:rPr>
+          <w:i/>
+          <w:lang w:val="en-US"/>
+        </w:rPr>
+        <w:t>, shown in blue</w:t>
+      </w:r>
+      <w:r>
+        <w:rPr>
+          <w:i/>
+          <w:lang w:val="en-US"/>
+        </w:rPr>
+        <w:t>), surplus (-300 and below</w:t>
+      </w:r>
+      <w:r>
+        <w:rPr>
+          <w:i/>
+          <w:lang w:val="en-US"/>
+        </w:rPr>
+        <w:t>, shown in red</w:t>
+      </w:r>
+      <w:r>
+        <w:rPr>
+          <w:i/>
+          <w:lang w:val="en-US"/>
+        </w:rPr>
+        <w:t>), and deficit (300 and up</w:t>
+      </w:r>
+      <w:r>
+        <w:rPr>
+          <w:i/>
+          <w:lang w:val="en-US"/>
+        </w:rPr>
+        <w:t>, shown in green</w:t>
+      </w:r>
+      <w:r>
+        <w:rPr>
+          <w:i/>
+          <w:lang w:val="en-US"/>
+        </w:rPr>
+        <w:t>).</w:t>
+      </w:r>
+    </w:p>
+    <w:p>
+      <w:pPr>
+        <w:rPr>
+          <w:i/>
+          <w:lang w:val="en-US"/>
+        </w:rPr>
+      </w:pPr>
+      <w:r>
+        <w:rPr>
+          <w:i/>
+          <w:lang w:val="en-US"/>
+        </w:rPr>
+        <w:t xml:space="preserve">When the counter hits +/-600, the “caloric status” block </w:t>
+      </w:r>
+      <w:r>
+        <w:rPr>
+          <w:i/>
+          <w:lang w:val="en-US"/>
+        </w:rPr>
+        <w:t xml:space="preserve">on the status screen </w:t>
+      </w:r>
+      <w:r>
+        <w:rPr>
+          <w:i/>
+          <w:lang w:val="en-US"/>
+        </w:rPr>
+        <w:t>will turn yellow to indicate you</w:t>
+      </w:r>
+      <w:r>
+        <w:rPr>
+          <w:i/>
+          <w:lang w:val="en-US"/>
+        </w:rPr>
+        <w:t xml:space="preserve"> are</w:t>
+      </w:r>
+      <w:r>
+        <w:rPr>
+          <w:i/>
+          <w:lang w:val="en-US"/>
+        </w:rPr>
+        <w:t xml:space="preserve"> getting too </w:t>
+      </w:r>
+      <w:r>
+        <w:rPr>
+          <w:i/>
+          <w:lang w:val="en-US"/>
+        </w:rPr>
+        <w:t xml:space="preserve">distant from the balanced state. The value 600 </w:t>
+      </w:r>
+      <w:proofErr w:type="gramStart"/>
+      <w:r>
+        <w:rPr>
+          <w:i/>
+          <w:lang w:val="en-US"/>
+        </w:rPr>
+        <w:t>was chosen</w:t>
+      </w:r>
+      <w:proofErr w:type="gramEnd"/>
+      <w:r>
+        <w:rPr>
+          <w:i/>
+          <w:lang w:val="en-US"/>
+        </w:rPr>
+        <w:t xml:space="preserve"> because it is usually the highest amount of calories recommend per meal.</w:t>
+      </w:r>
+    </w:p>
+    <w:p>
+      <w:pPr>
+        <w:rPr>
+          <w:i/>
+          <w:lang w:val="en-US"/>
+        </w:rPr>
+      </w:pPr>
+      <w:r>
+        <w:rPr>
+          <w:i/>
+          <w:lang w:val="en-US"/>
+        </w:rPr>
         <w:lastRenderedPageBreak/>
-        <w:t xml:space="preserve">The </w:t>
-      </w:r>
-      <w:r>
-        <w:rPr>
-          <w:i/>
-          <w:lang w:val="en-US"/>
-        </w:rPr>
-        <w:t xml:space="preserve">Main </w:t>
-      </w:r>
-      <w:r>
-        <w:rPr>
-          <w:i/>
-          <w:lang w:val="en-US"/>
-        </w:rPr>
-        <w:t>C</w:t>
-      </w:r>
-      <w:r>
-        <w:rPr>
-          <w:i/>
-          <w:lang w:val="en-US"/>
-        </w:rPr>
-        <w:t>ounter</w:t>
-      </w:r>
-    </w:p>
-    <w:p>
-      <w:pPr>
-        <w:rPr>
-          <w:i/>
-          <w:lang w:val="en-US"/>
-        </w:rPr>
-      </w:pPr>
-      <w:r>
-        <w:rPr>
-          <w:i/>
-          <w:lang w:val="en-US"/>
-        </w:rPr>
-        <w:t>The main counter</w:t>
-      </w:r>
-      <w:r>
-        <w:rPr>
-          <w:i/>
-          <w:lang w:val="en-US"/>
-        </w:rPr>
-        <w:t xml:space="preserve"> </w:t>
-      </w:r>
-      <w:r>
-        <w:rPr>
-          <w:i/>
-          <w:lang w:val="en-US"/>
-        </w:rPr>
-        <w:t>indicates your caloric status, and it has 3 states: balanced (between -300 and 300</w:t>
-      </w:r>
-      <w:r>
-        <w:rPr>
-          <w:i/>
-          <w:lang w:val="en-US"/>
-        </w:rPr>
-        <w:t>, shown in blue</w:t>
-      </w:r>
-      <w:r>
-        <w:rPr>
-          <w:i/>
-          <w:lang w:val="en-US"/>
-        </w:rPr>
-        <w:t>), surplus (-300 and below</w:t>
-      </w:r>
-      <w:r>
-        <w:rPr>
-          <w:i/>
-          <w:lang w:val="en-US"/>
-        </w:rPr>
-        <w:t>, shown in red</w:t>
-      </w:r>
-      <w:r>
-        <w:rPr>
-          <w:i/>
-          <w:lang w:val="en-US"/>
-        </w:rPr>
-        <w:t>), and deficit (300 and up</w:t>
-      </w:r>
-      <w:r>
-        <w:rPr>
-          <w:i/>
-          <w:lang w:val="en-US"/>
-        </w:rPr>
-        <w:t>, shown in green</w:t>
-      </w:r>
-      <w:r>
-        <w:rPr>
-          <w:i/>
-          <w:lang w:val="en-US"/>
-        </w:rPr>
-        <w:t>).</w:t>
-      </w:r>
-    </w:p>
-    <w:p>
-      <w:pPr>
-        <w:rPr>
-          <w:i/>
-          <w:lang w:val="en-US"/>
-        </w:rPr>
-      </w:pPr>
-      <w:r>
-        <w:rPr>
-          <w:i/>
-          <w:lang w:val="en-US"/>
-        </w:rPr>
-        <w:t xml:space="preserve">When the counter hits +/-600, the “caloric status” block </w:t>
-      </w:r>
-      <w:r>
-        <w:rPr>
-          <w:i/>
-          <w:lang w:val="en-US"/>
-        </w:rPr>
-        <w:t xml:space="preserve">on the status screen </w:t>
-      </w:r>
-      <w:r>
-        <w:rPr>
-          <w:i/>
-          <w:lang w:val="en-US"/>
-        </w:rPr>
-        <w:t>will turn yellow to indicate you</w:t>
-      </w:r>
-      <w:r>
-        <w:rPr>
-          <w:i/>
-          <w:lang w:val="en-US"/>
-        </w:rPr>
-        <w:t xml:space="preserve"> are</w:t>
-      </w:r>
-      <w:r>
-        <w:rPr>
-          <w:i/>
-          <w:lang w:val="en-US"/>
-        </w:rPr>
-        <w:t xml:space="preserve"> getting too </w:t>
-      </w:r>
-      <w:r>
-        <w:rPr>
-          <w:i/>
-          <w:lang w:val="en-US"/>
-        </w:rPr>
-        <w:t>distant from the balanced state. The value 600 was chosen because it is usually the highest amount of calories recommend per meal.</w:t>
-      </w:r>
-    </w:p>
-    <w:p>
-      <w:pPr>
-        <w:rPr>
-          <w:i/>
-          <w:lang w:val="en-US"/>
-        </w:rPr>
-      </w:pPr>
-      <w:r>
-        <w:rPr>
-          <w:i/>
-          <w:lang w:val="en-US"/>
-        </w:rPr>
         <w:t xml:space="preserve">Note that the counter units are given in “calories available” </w:t>
       </w:r>
       <w:r>
@@ -526,7 +993,21 @@
         <w:rPr>
           <w:i/>
         </w:rPr>
-        <w:t xml:space="preserve">O contador principal indica seu status calórico, e possui 3 estados: balanceado (entre -300 e 300, mostrado em azul), excesso (-300 e abaixo, mostrado em vermelho), e deficit (300 e acima, </w:t>
+        <w:t xml:space="preserve">O contador principal indica seu status calórico, e possui 3 estados: balanceado (entre -300 e 300, mostrado em azul), excesso (-300 e abaixo, mostrado em vermelho), e </w:t>
+      </w:r>
+      <w:proofErr w:type="spellStart"/>
+      <w:r>
+        <w:rPr>
+          <w:i/>
+        </w:rPr>
+        <w:t>deficit</w:t>
+      </w:r>
+      <w:proofErr w:type="spellEnd"/>
+      <w:r>
+        <w:rPr>
+          <w:i/>
+        </w:rPr>
+        <w:t xml:space="preserve"> (300 e acima, </w:t>
       </w:r>
       <w:r>
         <w:rPr>
@@ -762,133 +1243,145 @@
         <w:rPr>
           <w:lang w:val="en-US"/>
         </w:rPr>
+        <w:t>Calculating Calories</w:t>
+      </w:r>
+    </w:p>
+    <w:p>
+      <w:pPr>
+        <w:rPr>
+          <w:lang w:val="en-US"/>
+        </w:rPr>
+      </w:pPr>
+      <w:r>
+        <w:rPr>
+          <w:lang w:val="en-US"/>
+        </w:rPr>
+        <w:t>The weight loss rate (kg/</w:t>
+      </w:r>
+      <w:proofErr w:type="spellStart"/>
+      <w:r>
+        <w:rPr>
+          <w:lang w:val="en-US"/>
+        </w:rPr>
+        <w:t>lb</w:t>
+      </w:r>
+      <w:proofErr w:type="spellEnd"/>
+      <w:r>
+        <w:rPr>
+          <w:lang w:val="en-US"/>
+        </w:rPr>
+        <w:t xml:space="preserve"> per week) is calculated using </w:t>
+      </w:r>
+      <w:r>
+        <w:rPr>
+          <w:lang w:val="en-US"/>
+        </w:rPr>
+        <w:t xml:space="preserve">simple formula based on </w:t>
+      </w:r>
+      <w:r>
+        <w:rPr>
+          <w:lang w:val="en-US"/>
+        </w:rPr>
+        <w:t>the number of calories in a pound (3500) or kilogram (</w:t>
+      </w:r>
+      <w:r>
+        <w:rPr>
+          <w:lang w:val="en-US"/>
+        </w:rPr>
+        <w:t>77</w:t>
+      </w:r>
+      <w:r>
+        <w:rPr>
+          <w:lang w:val="en-US"/>
+        </w:rPr>
+        <w:t xml:space="preserve">00) of fat. </w:t>
+      </w:r>
+    </w:p>
+    <w:p>
+      <w:pPr>
+        <w:rPr>
+          <w:lang w:val="en-US"/>
+        </w:rPr>
+      </w:pPr>
+      <w:r>
+        <w:rPr>
+          <w:lang w:val="en-US"/>
+        </w:rPr>
+        <w:t>Let us</w:t>
+      </w:r>
+      <w:r>
+        <w:rPr>
+          <w:lang w:val="en-US"/>
+        </w:rPr>
+        <w:t xml:space="preserve"> say you need 2000 calories in order to keep your current weight, and y</w:t>
+      </w:r>
+      <w:r>
+        <w:rPr>
+          <w:lang w:val="en-US"/>
+        </w:rPr>
+        <w:t>ou want to lose 0.5 kg per week.</w:t>
+      </w:r>
+    </w:p>
+    <w:p>
+      <w:pPr>
+        <w:rPr>
+          <w:lang w:val="en-US"/>
+        </w:rPr>
+      </w:pPr>
+      <w:r>
+        <w:rPr>
+          <w:lang w:val="en-US"/>
+        </w:rPr>
+        <w:t xml:space="preserve">Divide 7700 by </w:t>
+      </w:r>
+      <w:r>
+        <w:rPr>
+          <w:lang w:val="en-US"/>
+        </w:rPr>
+        <w:t>2</w:t>
+      </w:r>
+      <w:r>
+        <w:rPr>
+          <w:lang w:val="en-US"/>
+        </w:rPr>
+        <w:t xml:space="preserve"> to get the</w:t>
+      </w:r>
+      <w:r>
+        <w:rPr>
+          <w:lang w:val="en-US"/>
+        </w:rPr>
+        <w:t xml:space="preserve"> total</w:t>
+      </w:r>
+      <w:r>
+        <w:rPr>
+          <w:lang w:val="en-US"/>
+        </w:rPr>
+        <w:t xml:space="preserve"> calories in </w:t>
+      </w:r>
+      <w:r>
+        <w:rPr>
+          <w:lang w:val="en-US"/>
+        </w:rPr>
+        <w:t xml:space="preserve">0.5 kg </w:t>
+      </w:r>
+      <w:r>
+        <w:rPr>
+          <w:lang w:val="en-US"/>
+        </w:rPr>
+        <w:t>of fat:</w:t>
+      </w:r>
+    </w:p>
+    <w:p>
+      <w:pPr>
+        <w:rPr>
+          <w:lang w:val="en-US"/>
+        </w:rPr>
+      </w:pPr>
+      <w:r>
+        <w:rPr>
+          <w:lang w:val="en-US"/>
+        </w:rPr>
         <w:lastRenderedPageBreak/>
-        <w:t>Calculating Calories</w:t>
-      </w:r>
-    </w:p>
-    <w:p>
-      <w:pPr>
-        <w:rPr>
-          <w:lang w:val="en-US"/>
-        </w:rPr>
-      </w:pPr>
-      <w:r>
-        <w:rPr>
-          <w:lang w:val="en-US"/>
-        </w:rPr>
-        <w:t xml:space="preserve">The weight loss rate (kg/lb per week) is calculated using </w:t>
-      </w:r>
-      <w:r>
-        <w:rPr>
-          <w:lang w:val="en-US"/>
-        </w:rPr>
-        <w:t xml:space="preserve">simple formula based on </w:t>
-      </w:r>
-      <w:r>
-        <w:rPr>
-          <w:lang w:val="en-US"/>
-        </w:rPr>
-        <w:t>the number of calories in a pound (3500) or kilogram (</w:t>
-      </w:r>
-      <w:r>
-        <w:rPr>
-          <w:lang w:val="en-US"/>
-        </w:rPr>
-        <w:t>77</w:t>
-      </w:r>
-      <w:r>
-        <w:rPr>
-          <w:lang w:val="en-US"/>
-        </w:rPr>
-        <w:t xml:space="preserve">00) of fat. </w:t>
-      </w:r>
-    </w:p>
-    <w:p>
-      <w:pPr>
-        <w:rPr>
-          <w:lang w:val="en-US"/>
-        </w:rPr>
-      </w:pPr>
-      <w:r>
-        <w:rPr>
-          <w:lang w:val="en-US"/>
-        </w:rPr>
-        <w:t>Let us</w:t>
-      </w:r>
-      <w:r>
-        <w:rPr>
-          <w:lang w:val="en-US"/>
-        </w:rPr>
-        <w:t xml:space="preserve"> say you need 2000 calories in order to keep your current weight, and y</w:t>
-      </w:r>
-      <w:r>
-        <w:rPr>
-          <w:lang w:val="en-US"/>
-        </w:rPr>
-        <w:t>ou want to lose 0.5 kg per week.</w:t>
-      </w:r>
-      <w:bookmarkStart w:id="0" w:name="_GoBack"/>
-      <w:bookmarkEnd w:id="0"/>
-    </w:p>
-    <w:p>
-      <w:pPr>
-        <w:rPr>
-          <w:lang w:val="en-US"/>
-        </w:rPr>
-      </w:pPr>
-      <w:r>
-        <w:rPr>
-          <w:lang w:val="en-US"/>
-        </w:rPr>
-        <w:t xml:space="preserve">Divide 7700 by </w:t>
-      </w:r>
-      <w:r>
-        <w:rPr>
-          <w:lang w:val="en-US"/>
-        </w:rPr>
-        <w:t>2</w:t>
-      </w:r>
-      <w:r>
-        <w:rPr>
-          <w:lang w:val="en-US"/>
-        </w:rPr>
-        <w:t xml:space="preserve"> to get the</w:t>
-      </w:r>
-      <w:r>
-        <w:rPr>
-          <w:lang w:val="en-US"/>
-        </w:rPr>
-        <w:t xml:space="preserve"> total</w:t>
-      </w:r>
-      <w:r>
-        <w:rPr>
-          <w:lang w:val="en-US"/>
-        </w:rPr>
-        <w:t xml:space="preserve"> calories in </w:t>
-      </w:r>
-      <w:r>
-        <w:rPr>
-          <w:lang w:val="en-US"/>
-        </w:rPr>
-        <w:t xml:space="preserve">0.5 kg </w:t>
-      </w:r>
-      <w:r>
-        <w:rPr>
-          <w:lang w:val="en-US"/>
-        </w:rPr>
-        <w:t>of fat:</w:t>
-      </w:r>
-    </w:p>
-    <w:p>
-      <w:pPr>
-        <w:rPr>
-          <w:lang w:val="en-US"/>
-        </w:rPr>
-      </w:pPr>
-      <w:r>
-        <w:rPr>
-          <w:lang w:val="en-US"/>
-        </w:rPr>
         <w:t xml:space="preserve">7700 / 2 = </w:t>
       </w:r>
       <w:r>
@@ -986,6 +1479,7 @@
           <w:lang w:val="en-US"/>
         </w:rPr>
       </w:pPr>
+      <w:proofErr w:type="gramStart"/>
       <w:r>
         <w:rPr>
           <w:lang w:val="en-US"/>
@@ -996,7 +1490,14 @@
         <w:rPr>
           <w:lang w:val="en-US"/>
         </w:rPr>
-        <w:t xml:space="preserve">hat’s how many you have to </w:t>
+        <w:t>hat’s</w:t>
+      </w:r>
+      <w:proofErr w:type="gramEnd"/>
+      <w:r>
+        <w:rPr>
+          <w:lang w:val="en-US"/>
+        </w:rPr>
+        <w:t xml:space="preserve"> how many you have to </w:t>
       </w:r>
       <w:r>
         <w:rPr>
@@ -1048,7 +1549,15 @@
     </w:p>
     <w:p>
       <w:r>
-        <w:t xml:space="preserve">Depois divida esse valor por 7 para </w:t>
+        <w:t xml:space="preserve">Depois </w:t>
+      </w:r>
+      <w:proofErr w:type="spellStart"/>
+      <w:r>
+        <w:t>divida</w:t>
+      </w:r>
+      <w:proofErr w:type="spellEnd"/>
+      <w:r>
+        <w:t xml:space="preserve"> esse valor por 7 para </w:t>
       </w:r>
       <w:r>
         <w:t>saber quantas calorias diárias você precisa reduzir:</w:t>

</xml_diff>